<commit_message>
Added expand and close icons to skills section under about me section
</commit_message>
<xml_diff>
--- a/static/MATTHIAS_SUNDAY_ODUH_CV.docx
+++ b/static/MATTHIAS_SUNDAY_ODUH_CV.docx
@@ -31,35 +31,7 @@
         <w:rPr>
           <w:rFonts w:ascii="Times New Roman" w:eastAsia="Times New Roman" w:hAnsi="Times New Roman" w:cs="Times New Roman"/>
         </w:rPr>
-        <w:t xml:space="preserve">Mission, </w:t>
-      </w:r>
-      <w:proofErr w:type="spellStart"/>
-      <w:r>
-        <w:rPr>
-          <w:rFonts w:ascii="Times New Roman" w:eastAsia="Times New Roman" w:hAnsi="Times New Roman" w:cs="Times New Roman"/>
-        </w:rPr>
-        <w:t>Adupi-orokam</w:t>
-      </w:r>
-      <w:proofErr w:type="spellEnd"/>
-      <w:r>
-        <w:rPr>
-          <w:rFonts w:ascii="Times New Roman" w:eastAsia="Times New Roman" w:hAnsi="Times New Roman" w:cs="Times New Roman"/>
-        </w:rPr>
-        <w:t xml:space="preserve">, </w:t>
-      </w:r>
-      <w:proofErr w:type="spellStart"/>
-      <w:r>
-        <w:rPr>
-          <w:rFonts w:ascii="Times New Roman" w:eastAsia="Times New Roman" w:hAnsi="Times New Roman" w:cs="Times New Roman"/>
-        </w:rPr>
-        <w:t>Ogbadibo</w:t>
-      </w:r>
-      <w:proofErr w:type="spellEnd"/>
-      <w:r>
-        <w:rPr>
-          <w:rFonts w:ascii="Times New Roman" w:eastAsia="Times New Roman" w:hAnsi="Times New Roman" w:cs="Times New Roman"/>
-        </w:rPr>
-        <w:t xml:space="preserve"> LGA, Benue State, Nigeria</w:t>
+        <w:t>Mission, Adupi-orokam, Ogbadibo LGA, Benue State, Nigeria</w:t>
       </w:r>
     </w:p>
     <w:p>
@@ -133,7 +105,54 @@
         <w:rPr>
           <w:rFonts w:ascii="Times New Roman" w:eastAsia="Times New Roman" w:hAnsi="Times New Roman" w:cs="Times New Roman"/>
         </w:rPr>
-        <w:t>: https://www.linkedin.com/in/matthias-sunday-oduh-4a364122b</w:t>
+        <w:t xml:space="preserve">: </w:t>
+      </w:r>
+      <w:hyperlink r:id="rId9" w:history="1">
+        <w:r>
+          <w:rPr>
+            <w:rStyle w:val="Hyperlink"/>
+            <w:rFonts w:ascii="Times New Roman" w:eastAsia="Times New Roman" w:hAnsi="Times New Roman" w:cs="Times New Roman"/>
+          </w:rPr>
+          <w:t>https://www.linkedin.com/in/matthias-sunday-oduh-4a364122b</w:t>
+        </w:r>
+      </w:hyperlink>
+    </w:p>
+    <w:p>
+      <w:pPr>
+        <w:spacing w:line="240" w:lineRule="auto"/>
+        <w:jc w:val="both"/>
+        <w:rPr>
+          <w:rFonts w:ascii="Times New Roman" w:eastAsia="Times New Roman" w:hAnsi="Times New Roman" w:cs="Times New Roman"/>
+        </w:rPr>
+      </w:pPr>
+      <w:r>
+        <w:rPr>
+          <w:rFonts w:ascii="Times New Roman" w:eastAsia="Times New Roman" w:hAnsi="Times New Roman" w:cs="Times New Roman"/>
+          <w:b/>
+          <w:bCs/>
+        </w:rPr>
+        <w:t>Portfolio site</w:t>
+      </w:r>
+      <w:r>
+        <w:rPr>
+          <w:rFonts w:ascii="Times New Roman" w:eastAsia="Times New Roman" w:hAnsi="Times New Roman" w:cs="Times New Roman"/>
+        </w:rPr>
+        <w:t xml:space="preserve">: </w:t>
+      </w:r>
+      <w:hyperlink r:id="rId10" w:history="1">
+        <w:r>
+          <w:rPr>
+            <w:rStyle w:val="Hyperlink"/>
+            <w:rFonts w:ascii="Times New Roman" w:eastAsia="Times New Roman" w:hAnsi="Times New Roman" w:cs="Times New Roman"/>
+          </w:rPr>
+          <w:t>https://Matthias28908ue14.pythonanywhere.com</w:t>
+        </w:r>
+      </w:hyperlink>
+      <w:r>
+        <w:rPr>
+          <w:rFonts w:ascii="Times New Roman" w:eastAsia="Times New Roman" w:hAnsi="Times New Roman" w:cs="Times New Roman"/>
+        </w:rPr>
+        <w:t xml:space="preserve"> </w:t>
       </w:r>
     </w:p>
     <w:p>
@@ -252,7 +271,7 @@
               </wp:anchor>
             </w:drawing>
           </mc:Choice>
-          <mc:Fallback xmlns:sl="http://schemas.openxmlformats.org/schemaLibrary/2006/main" xmlns:a="http://schemas.openxmlformats.org/drawingml/2006/main" xmlns:pic="http://schemas.openxmlformats.org/drawingml/2006/picture" xmlns:c="http://schemas.openxmlformats.org/drawingml/2006/chart" xmlns:lc="http://schemas.openxmlformats.org/drawingml/2006/lockedCanvas" xmlns:dgm="http://schemas.openxmlformats.org/drawingml/2006/diagram">
+          <mc:Fallback xmlns:dgm="http://schemas.openxmlformats.org/drawingml/2006/diagram" xmlns:lc="http://schemas.openxmlformats.org/drawingml/2006/lockedCanvas" xmlns:c="http://schemas.openxmlformats.org/drawingml/2006/chart" xmlns:pic="http://schemas.openxmlformats.org/drawingml/2006/picture" xmlns:a="http://schemas.openxmlformats.org/drawingml/2006/main" xmlns:sl="http://schemas.openxmlformats.org/schemaLibrary/2006/main">
             <w:drawing>
               <wp:anchor allowOverlap="1" behindDoc="0" distB="0" distT="0" distL="114300" distR="114300" hidden="0" layoutInCell="1" locked="0" relativeHeight="0" simplePos="0">
                 <wp:simplePos x="0" y="0"/>
@@ -274,7 +293,7 @@
                         <pic:cNvPicPr preferRelativeResize="0"/>
                       </pic:nvPicPr>
                       <pic:blipFill>
-                        <a:blip r:embed="rId9"/>
+                        <a:blip r:embed="rId11"/>
                         <a:srcRect/>
                         <a:stretch>
                           <a:fillRect/>
@@ -547,23 +566,7 @@
           <w:color w:val="000000"/>
         </w:rPr>
         <w:tab/>
-        <w:t xml:space="preserve">          First Class </w:t>
-      </w:r>
-      <w:proofErr w:type="spellStart"/>
-      <w:r>
-        <w:rPr>
-          <w:rFonts w:ascii="Times New Roman" w:eastAsia="Times New Roman" w:hAnsi="Times New Roman" w:cs="Times New Roman"/>
-          <w:color w:val="000000"/>
-        </w:rPr>
-        <w:t>Honours</w:t>
-      </w:r>
-      <w:proofErr w:type="spellEnd"/>
-      <w:r>
-        <w:rPr>
-          <w:rFonts w:ascii="Times New Roman" w:eastAsia="Times New Roman" w:hAnsi="Times New Roman" w:cs="Times New Roman"/>
-          <w:color w:val="000000"/>
-        </w:rPr>
-        <w:t xml:space="preserve"> </w:t>
+        <w:t xml:space="preserve">          First Class Honours </w:t>
       </w:r>
     </w:p>
     <w:p>
@@ -719,18 +722,8 @@
           <w:b/>
           <w:color w:val="000000"/>
         </w:rPr>
-        <w:t xml:space="preserve">Award(s) and </w:t>
-      </w:r>
-      <w:proofErr w:type="spellStart"/>
-      <w:r>
-        <w:rPr>
-          <w:rFonts w:ascii="Times New Roman" w:eastAsia="Times New Roman" w:hAnsi="Times New Roman" w:cs="Times New Roman"/>
-          <w:b/>
-          <w:color w:val="000000"/>
-        </w:rPr>
-        <w:t>Honours</w:t>
-      </w:r>
-      <w:proofErr w:type="spellEnd"/>
+        <w:t>Award(s) and Honours</w:t>
+      </w:r>
       <w:r>
         <w:rPr>
           <w:rFonts w:ascii="Times New Roman" w:eastAsia="Times New Roman" w:hAnsi="Times New Roman" w:cs="Times New Roman"/>
@@ -849,7 +842,6 @@
         </w:rPr>
         <w:t xml:space="preserve">Introduction to Cyber security (Cisco networking </w:t>
       </w:r>
-      <w:proofErr w:type="gramStart"/>
       <w:r>
         <w:rPr>
           <w:rFonts w:ascii="Times New Roman" w:eastAsia="Times New Roman" w:hAnsi="Times New Roman" w:cs="Times New Roman"/>
@@ -862,15 +854,7 @@
           <w:rFonts w:ascii="Times New Roman" w:eastAsia="Times New Roman" w:hAnsi="Times New Roman" w:cs="Times New Roman"/>
           <w:color w:val="000000"/>
         </w:rPr>
-        <w:t xml:space="preserve"> </w:t>
-      </w:r>
-      <w:proofErr w:type="gramEnd"/>
-      <w:r>
-        <w:rPr>
-          <w:rFonts w:ascii="Times New Roman" w:eastAsia="Times New Roman" w:hAnsi="Times New Roman" w:cs="Times New Roman"/>
-          <w:color w:val="000000"/>
-        </w:rPr>
-        <w:t xml:space="preserve">           </w:t>
+        <w:t xml:space="preserve">            </w:t>
       </w:r>
       <w:r>
         <w:rPr>
@@ -912,7 +896,23 @@
           <w:rFonts w:ascii="Times New Roman" w:eastAsia="Times New Roman" w:hAnsi="Times New Roman" w:cs="Times New Roman"/>
           <w:color w:val="000000"/>
         </w:rPr>
-        <w:t>More on my portfolio site at https://Matthias28908ue14.pythonanywhere.com</w:t>
+        <w:t xml:space="preserve">More on my portfolio site at </w:t>
+      </w:r>
+      <w:hyperlink r:id="rId12" w:history="1">
+        <w:r>
+          <w:rPr>
+            <w:rStyle w:val="Hyperlink"/>
+            <w:rFonts w:ascii="Times New Roman" w:eastAsia="Times New Roman" w:hAnsi="Times New Roman" w:cs="Times New Roman"/>
+          </w:rPr>
+          <w:t>https://Matthias28908ue14.pythonanywhere.com</w:t>
+        </w:r>
+      </w:hyperlink>
+      <w:r>
+        <w:rPr>
+          <w:rFonts w:ascii="Times New Roman" w:eastAsia="Times New Roman" w:hAnsi="Times New Roman" w:cs="Times New Roman"/>
+          <w:color w:val="000000"/>
+        </w:rPr>
+        <w:t xml:space="preserve"> </w:t>
       </w:r>
     </w:p>
     <w:p>
@@ -973,7 +973,33 @@
         <w:rPr>
           <w:rFonts w:ascii="Times New Roman" w:eastAsia="Times New Roman" w:hAnsi="Times New Roman" w:cs="Times New Roman"/>
         </w:rPr>
-        <w:t>) - Graduate Engineer (Intern)</w:t>
+        <w:t>)</w:t>
+      </w:r>
+      <w:r>
+        <w:rPr>
+          <w:rFonts w:ascii="Times New Roman" w:eastAsia="Times New Roman" w:hAnsi="Times New Roman" w:cs="Times New Roman"/>
+        </w:rPr>
+        <w:t xml:space="preserve">, </w:t>
+      </w:r>
+      <w:r>
+        <w:rPr>
+          <w:rFonts w:ascii="Times New Roman" w:eastAsia="Times New Roman" w:hAnsi="Times New Roman" w:cs="Times New Roman"/>
+          <w:b/>
+          <w:bCs/>
+        </w:rPr>
+        <w:t>Ogorode Generation Company, Ogorode, Sapele, Delta Sta</w:t>
+      </w:r>
+      <w:r>
+        <w:rPr>
+          <w:rFonts w:ascii="Times New Roman" w:eastAsia="Times New Roman" w:hAnsi="Times New Roman" w:cs="Times New Roman"/>
+        </w:rPr>
+        <w:t>te</w:t>
+      </w:r>
+      <w:r>
+        <w:rPr>
+          <w:rFonts w:ascii="Times New Roman" w:eastAsia="Times New Roman" w:hAnsi="Times New Roman" w:cs="Times New Roman"/>
+        </w:rPr>
+        <w:t xml:space="preserve"> - Graduate Engineer (Intern)</w:t>
       </w:r>
     </w:p>
     <w:p>
@@ -1098,6 +1124,7 @@
         <w:rPr>
           <w:rFonts w:ascii="Times New Roman" w:eastAsia="Times New Roman" w:hAnsi="Times New Roman" w:cs="Times New Roman"/>
         </w:rPr>
+        <w:lastRenderedPageBreak/>
         <w:t xml:space="preserve">Assisted the CCRO to monitor and control plant operations using SCADA systems, ensuring optimal performance and efficiency </w:t>
       </w:r>
     </w:p>
@@ -1132,7 +1159,6 @@
         <w:rPr>
           <w:rFonts w:ascii="Times New Roman" w:eastAsia="Times New Roman" w:hAnsi="Times New Roman" w:cs="Times New Roman"/>
         </w:rPr>
-        <w:lastRenderedPageBreak/>
         <w:t>Fire &amp; Safety Department</w:t>
       </w:r>
     </w:p>
@@ -1419,21 +1445,12 @@
           <w:rFonts w:ascii="Times New Roman" w:eastAsia="Times New Roman" w:hAnsi="Times New Roman" w:cs="Times New Roman"/>
         </w:rPr>
       </w:pPr>
-      <w:proofErr w:type="spellStart"/>
       <w:r>
         <w:rPr>
           <w:rFonts w:ascii="Times New Roman" w:eastAsia="Times New Roman" w:hAnsi="Times New Roman" w:cs="Times New Roman"/>
           <w:b/>
         </w:rPr>
-        <w:t>Tektrons</w:t>
-      </w:r>
-      <w:proofErr w:type="spellEnd"/>
-      <w:r>
-        <w:rPr>
-          <w:rFonts w:ascii="Times New Roman" w:eastAsia="Times New Roman" w:hAnsi="Times New Roman" w:cs="Times New Roman"/>
-          <w:b/>
-        </w:rPr>
-        <w:t xml:space="preserve"> Embedded Limited, No 9 Jere Street, Abuja, FCT, Nigeria</w:t>
+        <w:t>Tektrons Embedded Limited, No 9 Jere Street, Abuja, FCT, Nigeria</w:t>
       </w:r>
       <w:r>
         <w:rPr>
@@ -1545,33 +1562,6 @@
           <w:rFonts w:ascii="Times New Roman" w:eastAsia="Times New Roman" w:hAnsi="Times New Roman" w:cs="Times New Roman"/>
         </w:rPr>
       </w:pPr>
-    </w:p>
-    <w:p>
-      <w:pPr>
-        <w:spacing w:line="276" w:lineRule="auto"/>
-        <w:jc w:val="both"/>
-        <w:rPr>
-          <w:rFonts w:ascii="Times New Roman" w:eastAsia="Times New Roman" w:hAnsi="Times New Roman" w:cs="Times New Roman"/>
-        </w:rPr>
-      </w:pPr>
-    </w:p>
-    <w:p>
-      <w:pPr>
-        <w:spacing w:line="276" w:lineRule="auto"/>
-        <w:jc w:val="both"/>
-        <w:rPr>
-          <w:rFonts w:ascii="Times New Roman" w:eastAsia="Times New Roman" w:hAnsi="Times New Roman" w:cs="Times New Roman"/>
-        </w:rPr>
-      </w:pPr>
-    </w:p>
-    <w:p>
-      <w:pPr>
-        <w:spacing w:line="276" w:lineRule="auto"/>
-        <w:jc w:val="both"/>
-        <w:rPr>
-          <w:rFonts w:ascii="Times New Roman" w:eastAsia="Times New Roman" w:hAnsi="Times New Roman" w:cs="Times New Roman"/>
-        </w:rPr>
-      </w:pPr>
       <w:r>
         <w:rPr>
           <w:rFonts w:ascii="Times New Roman" w:eastAsia="Times New Roman" w:hAnsi="Times New Roman" w:cs="Times New Roman"/>
@@ -1593,23 +1583,7 @@
           <w:rFonts w:ascii="Times New Roman" w:eastAsia="Times New Roman" w:hAnsi="Times New Roman" w:cs="Times New Roman"/>
           <w:b/>
         </w:rPr>
-        <w:t xml:space="preserve">Government Craft Development Centre, </w:t>
-      </w:r>
-      <w:proofErr w:type="spellStart"/>
-      <w:r>
-        <w:rPr>
-          <w:rFonts w:ascii="Times New Roman" w:eastAsia="Times New Roman" w:hAnsi="Times New Roman" w:cs="Times New Roman"/>
-          <w:b/>
-        </w:rPr>
-        <w:t>Polaku</w:t>
-      </w:r>
-      <w:proofErr w:type="spellEnd"/>
-      <w:r>
-        <w:rPr>
-          <w:rFonts w:ascii="Times New Roman" w:eastAsia="Times New Roman" w:hAnsi="Times New Roman" w:cs="Times New Roman"/>
-          <w:b/>
-        </w:rPr>
-        <w:t>, Yenagoa, Bayelsa State</w:t>
+        <w:t>Government Craft Development Centre, Polaku, Yenagoa, Bayelsa State</w:t>
       </w:r>
       <w:r>
         <w:rPr>
@@ -1634,21 +1608,7 @@
         <w:rPr>
           <w:rFonts w:ascii="Times New Roman" w:eastAsia="Times New Roman" w:hAnsi="Times New Roman" w:cs="Times New Roman"/>
         </w:rPr>
-        <w:t xml:space="preserve">Developed and delivered comprehensive lesson plans covering a wide range of </w:t>
-      </w:r>
-      <w:proofErr w:type="spellStart"/>
-      <w:r>
-        <w:rPr>
-          <w:rFonts w:ascii="Times New Roman" w:eastAsia="Times New Roman" w:hAnsi="Times New Roman" w:cs="Times New Roman"/>
-        </w:rPr>
-        <w:t>of</w:t>
-      </w:r>
-      <w:proofErr w:type="spellEnd"/>
-      <w:r>
-        <w:rPr>
-          <w:rFonts w:ascii="Times New Roman" w:eastAsia="Times New Roman" w:hAnsi="Times New Roman" w:cs="Times New Roman"/>
-        </w:rPr>
-        <w:t xml:space="preserve"> electrical engineering topics including circuit design, electrical safety and troubleshooting </w:t>
+        <w:t xml:space="preserve">Developed and delivered comprehensive lesson plans covering a wide range of electrical engineering topics including circuit design, electrical safety and troubleshooting </w:t>
       </w:r>
     </w:p>
     <w:p>
@@ -1858,7 +1818,49 @@
         <w:rPr>
           <w:rFonts w:ascii="Times New Roman" w:eastAsia="Times New Roman" w:hAnsi="Times New Roman" w:cs="Times New Roman"/>
         </w:rPr>
-        <w:t>Full stack development (MERN, LEMP stack), DevOps, Embedded Systems, Proficiency in Microsoft office suites.</w:t>
+        <w:t>Full stack development</w:t>
+      </w:r>
+      <w:r>
+        <w:rPr>
+          <w:rFonts w:ascii="Times New Roman" w:eastAsia="Times New Roman" w:hAnsi="Times New Roman" w:cs="Times New Roman"/>
+        </w:rPr>
+        <w:t>: MongoDB, Express, ReactJS and NodeJS (</w:t>
+      </w:r>
+      <w:r>
+        <w:rPr>
+          <w:rFonts w:ascii="Times New Roman" w:eastAsia="Times New Roman" w:hAnsi="Times New Roman" w:cs="Times New Roman"/>
+        </w:rPr>
+        <w:t>MERN</w:t>
+      </w:r>
+      <w:r>
+        <w:rPr>
+          <w:rFonts w:ascii="Times New Roman" w:eastAsia="Times New Roman" w:hAnsi="Times New Roman" w:cs="Times New Roman"/>
+        </w:rPr>
+        <w:t>)</w:t>
+      </w:r>
+      <w:r>
+        <w:rPr>
+          <w:rFonts w:ascii="Times New Roman" w:eastAsia="Times New Roman" w:hAnsi="Times New Roman" w:cs="Times New Roman"/>
+        </w:rPr>
+        <w:t>, L</w:t>
+      </w:r>
+      <w:r>
+        <w:rPr>
+          <w:rFonts w:ascii="Times New Roman" w:eastAsia="Times New Roman" w:hAnsi="Times New Roman" w:cs="Times New Roman"/>
+        </w:rPr>
+        <w:t>inux, Nginx, MySQL and Python – Django, Flask (L</w:t>
+      </w:r>
+      <w:r>
+        <w:rPr>
+          <w:rFonts w:ascii="Times New Roman" w:eastAsia="Times New Roman" w:hAnsi="Times New Roman" w:cs="Times New Roman"/>
+        </w:rPr>
+        <w:t>EMP stack), DevOps, Embedded Systems, Proficiency in Microsoft office suites.</w:t>
+      </w:r>
+      <w:r>
+        <w:rPr>
+          <w:rFonts w:ascii="Times New Roman" w:eastAsia="Times New Roman" w:hAnsi="Times New Roman" w:cs="Times New Roman"/>
+        </w:rPr>
+        <w:t xml:space="preserve"> More are available on my portfolio site.</w:t>
       </w:r>
     </w:p>
     <w:p>
@@ -1911,23 +1913,7 @@
           <w:rFonts w:ascii="Times New Roman" w:eastAsia="Times New Roman" w:hAnsi="Times New Roman" w:cs="Times New Roman"/>
           <w:color w:val="000000"/>
         </w:rPr>
-        <w:t xml:space="preserve">Community Development Service (CDS) Corps Secretary, </w:t>
-      </w:r>
-      <w:proofErr w:type="spellStart"/>
-      <w:r>
-        <w:rPr>
-          <w:rFonts w:ascii="Times New Roman" w:eastAsia="Times New Roman" w:hAnsi="Times New Roman" w:cs="Times New Roman"/>
-          <w:color w:val="000000"/>
-        </w:rPr>
-        <w:t>Gbarain</w:t>
-      </w:r>
-      <w:proofErr w:type="spellEnd"/>
-      <w:r>
-        <w:rPr>
-          <w:rFonts w:ascii="Times New Roman" w:eastAsia="Times New Roman" w:hAnsi="Times New Roman" w:cs="Times New Roman"/>
-          <w:color w:val="000000"/>
-        </w:rPr>
-        <w:t>, Yenagoa, Bayelsa State, March 2021 - October 2021</w:t>
+        <w:t>Community Development Service (CDS) Corps Secretary, Gbarain, Yenagoa, Bayelsa State, March 2021 - October 2021</w:t>
       </w:r>
     </w:p>
     <w:p>
@@ -1955,23 +1941,7 @@
           <w:rFonts w:ascii="Times New Roman" w:eastAsia="Times New Roman" w:hAnsi="Times New Roman" w:cs="Times New Roman"/>
           <w:color w:val="000000"/>
         </w:rPr>
-        <w:t xml:space="preserve">Group leader, CDS Project on Cholera Sensitization, </w:t>
-      </w:r>
-      <w:proofErr w:type="spellStart"/>
-      <w:r>
-        <w:rPr>
-          <w:rFonts w:ascii="Times New Roman" w:eastAsia="Times New Roman" w:hAnsi="Times New Roman" w:cs="Times New Roman"/>
-          <w:color w:val="000000"/>
-        </w:rPr>
-        <w:t>Gbarain</w:t>
-      </w:r>
-      <w:proofErr w:type="spellEnd"/>
-      <w:r>
-        <w:rPr>
-          <w:rFonts w:ascii="Times New Roman" w:eastAsia="Times New Roman" w:hAnsi="Times New Roman" w:cs="Times New Roman"/>
-          <w:color w:val="000000"/>
-        </w:rPr>
-        <w:t xml:space="preserve"> Zone, July 2021</w:t>
+        <w:t>Group leader, CDS Project on Cholera Sensitization, Gbarain Zone, July 2021</w:t>
       </w:r>
     </w:p>
     <w:p>
@@ -2006,17 +1976,8 @@
           <w:rFonts w:ascii="Times New Roman" w:eastAsia="Times New Roman" w:hAnsi="Times New Roman" w:cs="Times New Roman"/>
           <w:color w:val="000000"/>
         </w:rPr>
-        <w:t xml:space="preserve">Sensitization, </w:t>
-      </w:r>
-      <w:proofErr w:type="spellStart"/>
-      <w:r>
-        <w:rPr>
-          <w:rFonts w:ascii="Times New Roman" w:eastAsia="Times New Roman" w:hAnsi="Times New Roman" w:cs="Times New Roman"/>
-          <w:color w:val="000000"/>
-        </w:rPr>
-        <w:t>Gbarain</w:t>
-      </w:r>
-      <w:proofErr w:type="spellEnd"/>
+        <w:t>Sensitization, Gbarain</w:t>
+      </w:r>
       <w:r>
         <w:rPr>
           <w:rFonts w:ascii="Times New Roman" w:eastAsia="Times New Roman" w:hAnsi="Times New Roman" w:cs="Times New Roman"/>
@@ -2064,8 +2025,8 @@
       </w:r>
     </w:p>
     <w:sectPr>
-      <w:headerReference w:type="default" r:id="rId10"/>
-      <w:footerReference w:type="default" r:id="rId11"/>
+      <w:headerReference w:type="default" r:id="rId13"/>
+      <w:footerReference w:type="default" r:id="rId14"/>
       <w:pgSz w:w="12240" w:h="15840"/>
       <w:pgMar w:top="720" w:right="1080" w:bottom="720" w:left="1080" w:header="720" w:footer="720" w:gutter="0"/>
       <w:pgNumType w:start="1"/>
@@ -4720,6 +4681,18 @@
       <w:szCs w:val="48"/>
     </w:rPr>
   </w:style>
+  <w:style w:type="character" w:styleId="UnresolvedMention">
+    <w:name w:val="Unresolved Mention"/>
+    <w:basedOn w:val="DefaultParagraphFont"/>
+    <w:uiPriority w:val="99"/>
+    <w:semiHidden/>
+    <w:unhideWhenUsed/>
+    <w:rsid w:val="009C45FA"/>
+    <w:rPr>
+      <w:color w:val="605E5C"/>
+      <w:shd w:val="clear" w:color="auto" w:fill="E1DFDD"/>
+    </w:rPr>
+  </w:style>
 </w:styles>
 </file>
 

</xml_diff>

<commit_message>
added expand and close icons to skills under about me section in home_new.html
</commit_message>
<xml_diff>
--- a/static/MATTHIAS_SUNDAY_ODUH_CV.docx
+++ b/static/MATTHIAS_SUNDAY_ODUH_CV.docx
@@ -31,35 +31,7 @@
         <w:rPr>
           <w:rFonts w:ascii="Times New Roman" w:eastAsia="Times New Roman" w:hAnsi="Times New Roman" w:cs="Times New Roman"/>
         </w:rPr>
-        <w:t xml:space="preserve">Mission, </w:t>
-      </w:r>
-      <w:proofErr w:type="spellStart"/>
-      <w:r>
-        <w:rPr>
-          <w:rFonts w:ascii="Times New Roman" w:eastAsia="Times New Roman" w:hAnsi="Times New Roman" w:cs="Times New Roman"/>
-        </w:rPr>
-        <w:t>Adupi-orokam</w:t>
-      </w:r>
-      <w:proofErr w:type="spellEnd"/>
-      <w:r>
-        <w:rPr>
-          <w:rFonts w:ascii="Times New Roman" w:eastAsia="Times New Roman" w:hAnsi="Times New Roman" w:cs="Times New Roman"/>
-        </w:rPr>
-        <w:t xml:space="preserve">, </w:t>
-      </w:r>
-      <w:proofErr w:type="spellStart"/>
-      <w:r>
-        <w:rPr>
-          <w:rFonts w:ascii="Times New Roman" w:eastAsia="Times New Roman" w:hAnsi="Times New Roman" w:cs="Times New Roman"/>
-        </w:rPr>
-        <w:t>Ogbadibo</w:t>
-      </w:r>
-      <w:proofErr w:type="spellEnd"/>
-      <w:r>
-        <w:rPr>
-          <w:rFonts w:ascii="Times New Roman" w:eastAsia="Times New Roman" w:hAnsi="Times New Roman" w:cs="Times New Roman"/>
-        </w:rPr>
-        <w:t xml:space="preserve"> LGA, Benue State, Nigeria</w:t>
+        <w:t>Mission, Adupi-orokam, Ogbadibo LGA, Benue State, Nigeria</w:t>
       </w:r>
     </w:p>
     <w:p>
@@ -133,7 +105,54 @@
         <w:rPr>
           <w:rFonts w:ascii="Times New Roman" w:eastAsia="Times New Roman" w:hAnsi="Times New Roman" w:cs="Times New Roman"/>
         </w:rPr>
-        <w:t>: https://www.linkedin.com/in/matthias-sunday-oduh-4a364122b</w:t>
+        <w:t xml:space="preserve">: </w:t>
+      </w:r>
+      <w:hyperlink r:id="rId9" w:history="1">
+        <w:r>
+          <w:rPr>
+            <w:rStyle w:val="Hyperlink"/>
+            <w:rFonts w:ascii="Times New Roman" w:eastAsia="Times New Roman" w:hAnsi="Times New Roman" w:cs="Times New Roman"/>
+          </w:rPr>
+          <w:t>https://www.linkedin.com/in/matthias-sunday-oduh-4a364122b</w:t>
+        </w:r>
+      </w:hyperlink>
+    </w:p>
+    <w:p>
+      <w:pPr>
+        <w:spacing w:line="240" w:lineRule="auto"/>
+        <w:jc w:val="both"/>
+        <w:rPr>
+          <w:rFonts w:ascii="Times New Roman" w:eastAsia="Times New Roman" w:hAnsi="Times New Roman" w:cs="Times New Roman"/>
+        </w:rPr>
+      </w:pPr>
+      <w:r>
+        <w:rPr>
+          <w:rFonts w:ascii="Times New Roman" w:eastAsia="Times New Roman" w:hAnsi="Times New Roman" w:cs="Times New Roman"/>
+          <w:b/>
+          <w:bCs/>
+        </w:rPr>
+        <w:t>Portfolio site</w:t>
+      </w:r>
+      <w:r>
+        <w:rPr>
+          <w:rFonts w:ascii="Times New Roman" w:eastAsia="Times New Roman" w:hAnsi="Times New Roman" w:cs="Times New Roman"/>
+        </w:rPr>
+        <w:t xml:space="preserve">: </w:t>
+      </w:r>
+      <w:hyperlink r:id="rId10" w:history="1">
+        <w:r>
+          <w:rPr>
+            <w:rStyle w:val="Hyperlink"/>
+            <w:rFonts w:ascii="Times New Roman" w:eastAsia="Times New Roman" w:hAnsi="Times New Roman" w:cs="Times New Roman"/>
+          </w:rPr>
+          <w:t>https://Matthias28908ue14.pythonanywhere.com</w:t>
+        </w:r>
+      </w:hyperlink>
+      <w:r>
+        <w:rPr>
+          <w:rFonts w:ascii="Times New Roman" w:eastAsia="Times New Roman" w:hAnsi="Times New Roman" w:cs="Times New Roman"/>
+        </w:rPr>
+        <w:t xml:space="preserve"> </w:t>
       </w:r>
     </w:p>
     <w:p>
@@ -252,7 +271,7 @@
               </wp:anchor>
             </w:drawing>
           </mc:Choice>
-          <mc:Fallback xmlns:sl="http://schemas.openxmlformats.org/schemaLibrary/2006/main" xmlns:a="http://schemas.openxmlformats.org/drawingml/2006/main" xmlns:pic="http://schemas.openxmlformats.org/drawingml/2006/picture" xmlns:c="http://schemas.openxmlformats.org/drawingml/2006/chart" xmlns:lc="http://schemas.openxmlformats.org/drawingml/2006/lockedCanvas" xmlns:dgm="http://schemas.openxmlformats.org/drawingml/2006/diagram">
+          <mc:Fallback xmlns:dgm="http://schemas.openxmlformats.org/drawingml/2006/diagram" xmlns:lc="http://schemas.openxmlformats.org/drawingml/2006/lockedCanvas" xmlns:c="http://schemas.openxmlformats.org/drawingml/2006/chart" xmlns:pic="http://schemas.openxmlformats.org/drawingml/2006/picture" xmlns:a="http://schemas.openxmlformats.org/drawingml/2006/main" xmlns:sl="http://schemas.openxmlformats.org/schemaLibrary/2006/main">
             <w:drawing>
               <wp:anchor allowOverlap="1" behindDoc="0" distB="0" distT="0" distL="114300" distR="114300" hidden="0" layoutInCell="1" locked="0" relativeHeight="0" simplePos="0">
                 <wp:simplePos x="0" y="0"/>
@@ -274,7 +293,7 @@
                         <pic:cNvPicPr preferRelativeResize="0"/>
                       </pic:nvPicPr>
                       <pic:blipFill>
-                        <a:blip r:embed="rId9"/>
+                        <a:blip r:embed="rId11"/>
                         <a:srcRect/>
                         <a:stretch>
                           <a:fillRect/>
@@ -547,23 +566,7 @@
           <w:color w:val="000000"/>
         </w:rPr>
         <w:tab/>
-        <w:t xml:space="preserve">          First Class </w:t>
-      </w:r>
-      <w:proofErr w:type="spellStart"/>
-      <w:r>
-        <w:rPr>
-          <w:rFonts w:ascii="Times New Roman" w:eastAsia="Times New Roman" w:hAnsi="Times New Roman" w:cs="Times New Roman"/>
-          <w:color w:val="000000"/>
-        </w:rPr>
-        <w:t>Honours</w:t>
-      </w:r>
-      <w:proofErr w:type="spellEnd"/>
-      <w:r>
-        <w:rPr>
-          <w:rFonts w:ascii="Times New Roman" w:eastAsia="Times New Roman" w:hAnsi="Times New Roman" w:cs="Times New Roman"/>
-          <w:color w:val="000000"/>
-        </w:rPr>
-        <w:t xml:space="preserve"> </w:t>
+        <w:t xml:space="preserve">          First Class Honours </w:t>
       </w:r>
     </w:p>
     <w:p>
@@ -719,18 +722,8 @@
           <w:b/>
           <w:color w:val="000000"/>
         </w:rPr>
-        <w:t xml:space="preserve">Award(s) and </w:t>
-      </w:r>
-      <w:proofErr w:type="spellStart"/>
-      <w:r>
-        <w:rPr>
-          <w:rFonts w:ascii="Times New Roman" w:eastAsia="Times New Roman" w:hAnsi="Times New Roman" w:cs="Times New Roman"/>
-          <w:b/>
-          <w:color w:val="000000"/>
-        </w:rPr>
-        <w:t>Honours</w:t>
-      </w:r>
-      <w:proofErr w:type="spellEnd"/>
+        <w:t>Award(s) and Honours</w:t>
+      </w:r>
       <w:r>
         <w:rPr>
           <w:rFonts w:ascii="Times New Roman" w:eastAsia="Times New Roman" w:hAnsi="Times New Roman" w:cs="Times New Roman"/>
@@ -849,7 +842,6 @@
         </w:rPr>
         <w:t xml:space="preserve">Introduction to Cyber security (Cisco networking </w:t>
       </w:r>
-      <w:proofErr w:type="gramStart"/>
       <w:r>
         <w:rPr>
           <w:rFonts w:ascii="Times New Roman" w:eastAsia="Times New Roman" w:hAnsi="Times New Roman" w:cs="Times New Roman"/>
@@ -862,15 +854,7 @@
           <w:rFonts w:ascii="Times New Roman" w:eastAsia="Times New Roman" w:hAnsi="Times New Roman" w:cs="Times New Roman"/>
           <w:color w:val="000000"/>
         </w:rPr>
-        <w:t xml:space="preserve"> </w:t>
-      </w:r>
-      <w:proofErr w:type="gramEnd"/>
-      <w:r>
-        <w:rPr>
-          <w:rFonts w:ascii="Times New Roman" w:eastAsia="Times New Roman" w:hAnsi="Times New Roman" w:cs="Times New Roman"/>
-          <w:color w:val="000000"/>
-        </w:rPr>
-        <w:t xml:space="preserve">           </w:t>
+        <w:t xml:space="preserve">            </w:t>
       </w:r>
       <w:r>
         <w:rPr>
@@ -912,7 +896,23 @@
           <w:rFonts w:ascii="Times New Roman" w:eastAsia="Times New Roman" w:hAnsi="Times New Roman" w:cs="Times New Roman"/>
           <w:color w:val="000000"/>
         </w:rPr>
-        <w:t>More on my portfolio site at https://Matthias28908ue14.pythonanywhere.com</w:t>
+        <w:t xml:space="preserve">More on my portfolio site at </w:t>
+      </w:r>
+      <w:hyperlink r:id="rId12" w:history="1">
+        <w:r>
+          <w:rPr>
+            <w:rStyle w:val="Hyperlink"/>
+            <w:rFonts w:ascii="Times New Roman" w:eastAsia="Times New Roman" w:hAnsi="Times New Roman" w:cs="Times New Roman"/>
+          </w:rPr>
+          <w:t>https://Matthias28908ue14.pythonanywhere.com</w:t>
+        </w:r>
+      </w:hyperlink>
+      <w:r>
+        <w:rPr>
+          <w:rFonts w:ascii="Times New Roman" w:eastAsia="Times New Roman" w:hAnsi="Times New Roman" w:cs="Times New Roman"/>
+          <w:color w:val="000000"/>
+        </w:rPr>
+        <w:t xml:space="preserve"> </w:t>
       </w:r>
     </w:p>
     <w:p>
@@ -973,7 +973,33 @@
         <w:rPr>
           <w:rFonts w:ascii="Times New Roman" w:eastAsia="Times New Roman" w:hAnsi="Times New Roman" w:cs="Times New Roman"/>
         </w:rPr>
-        <w:t>) - Graduate Engineer (Intern)</w:t>
+        <w:t>)</w:t>
+      </w:r>
+      <w:r>
+        <w:rPr>
+          <w:rFonts w:ascii="Times New Roman" w:eastAsia="Times New Roman" w:hAnsi="Times New Roman" w:cs="Times New Roman"/>
+        </w:rPr>
+        <w:t xml:space="preserve">, </w:t>
+      </w:r>
+      <w:r>
+        <w:rPr>
+          <w:rFonts w:ascii="Times New Roman" w:eastAsia="Times New Roman" w:hAnsi="Times New Roman" w:cs="Times New Roman"/>
+          <w:b/>
+          <w:bCs/>
+        </w:rPr>
+        <w:t>Ogorode Generation Company, Ogorode, Sapele, Delta Sta</w:t>
+      </w:r>
+      <w:r>
+        <w:rPr>
+          <w:rFonts w:ascii="Times New Roman" w:eastAsia="Times New Roman" w:hAnsi="Times New Roman" w:cs="Times New Roman"/>
+        </w:rPr>
+        <w:t>te</w:t>
+      </w:r>
+      <w:r>
+        <w:rPr>
+          <w:rFonts w:ascii="Times New Roman" w:eastAsia="Times New Roman" w:hAnsi="Times New Roman" w:cs="Times New Roman"/>
+        </w:rPr>
+        <w:t xml:space="preserve"> - Graduate Engineer (Intern)</w:t>
       </w:r>
     </w:p>
     <w:p>
@@ -1098,6 +1124,7 @@
         <w:rPr>
           <w:rFonts w:ascii="Times New Roman" w:eastAsia="Times New Roman" w:hAnsi="Times New Roman" w:cs="Times New Roman"/>
         </w:rPr>
+        <w:lastRenderedPageBreak/>
         <w:t xml:space="preserve">Assisted the CCRO to monitor and control plant operations using SCADA systems, ensuring optimal performance and efficiency </w:t>
       </w:r>
     </w:p>
@@ -1132,7 +1159,6 @@
         <w:rPr>
           <w:rFonts w:ascii="Times New Roman" w:eastAsia="Times New Roman" w:hAnsi="Times New Roman" w:cs="Times New Roman"/>
         </w:rPr>
-        <w:lastRenderedPageBreak/>
         <w:t>Fire &amp; Safety Department</w:t>
       </w:r>
     </w:p>
@@ -1419,21 +1445,12 @@
           <w:rFonts w:ascii="Times New Roman" w:eastAsia="Times New Roman" w:hAnsi="Times New Roman" w:cs="Times New Roman"/>
         </w:rPr>
       </w:pPr>
-      <w:proofErr w:type="spellStart"/>
       <w:r>
         <w:rPr>
           <w:rFonts w:ascii="Times New Roman" w:eastAsia="Times New Roman" w:hAnsi="Times New Roman" w:cs="Times New Roman"/>
           <w:b/>
         </w:rPr>
-        <w:t>Tektrons</w:t>
-      </w:r>
-      <w:proofErr w:type="spellEnd"/>
-      <w:r>
-        <w:rPr>
-          <w:rFonts w:ascii="Times New Roman" w:eastAsia="Times New Roman" w:hAnsi="Times New Roman" w:cs="Times New Roman"/>
-          <w:b/>
-        </w:rPr>
-        <w:t xml:space="preserve"> Embedded Limited, No 9 Jere Street, Abuja, FCT, Nigeria</w:t>
+        <w:t>Tektrons Embedded Limited, No 9 Jere Street, Abuja, FCT, Nigeria</w:t>
       </w:r>
       <w:r>
         <w:rPr>
@@ -1545,33 +1562,6 @@
           <w:rFonts w:ascii="Times New Roman" w:eastAsia="Times New Roman" w:hAnsi="Times New Roman" w:cs="Times New Roman"/>
         </w:rPr>
       </w:pPr>
-    </w:p>
-    <w:p>
-      <w:pPr>
-        <w:spacing w:line="276" w:lineRule="auto"/>
-        <w:jc w:val="both"/>
-        <w:rPr>
-          <w:rFonts w:ascii="Times New Roman" w:eastAsia="Times New Roman" w:hAnsi="Times New Roman" w:cs="Times New Roman"/>
-        </w:rPr>
-      </w:pPr>
-    </w:p>
-    <w:p>
-      <w:pPr>
-        <w:spacing w:line="276" w:lineRule="auto"/>
-        <w:jc w:val="both"/>
-        <w:rPr>
-          <w:rFonts w:ascii="Times New Roman" w:eastAsia="Times New Roman" w:hAnsi="Times New Roman" w:cs="Times New Roman"/>
-        </w:rPr>
-      </w:pPr>
-    </w:p>
-    <w:p>
-      <w:pPr>
-        <w:spacing w:line="276" w:lineRule="auto"/>
-        <w:jc w:val="both"/>
-        <w:rPr>
-          <w:rFonts w:ascii="Times New Roman" w:eastAsia="Times New Roman" w:hAnsi="Times New Roman" w:cs="Times New Roman"/>
-        </w:rPr>
-      </w:pPr>
       <w:r>
         <w:rPr>
           <w:rFonts w:ascii="Times New Roman" w:eastAsia="Times New Roman" w:hAnsi="Times New Roman" w:cs="Times New Roman"/>
@@ -1593,23 +1583,7 @@
           <w:rFonts w:ascii="Times New Roman" w:eastAsia="Times New Roman" w:hAnsi="Times New Roman" w:cs="Times New Roman"/>
           <w:b/>
         </w:rPr>
-        <w:t xml:space="preserve">Government Craft Development Centre, </w:t>
-      </w:r>
-      <w:proofErr w:type="spellStart"/>
-      <w:r>
-        <w:rPr>
-          <w:rFonts w:ascii="Times New Roman" w:eastAsia="Times New Roman" w:hAnsi="Times New Roman" w:cs="Times New Roman"/>
-          <w:b/>
-        </w:rPr>
-        <w:t>Polaku</w:t>
-      </w:r>
-      <w:proofErr w:type="spellEnd"/>
-      <w:r>
-        <w:rPr>
-          <w:rFonts w:ascii="Times New Roman" w:eastAsia="Times New Roman" w:hAnsi="Times New Roman" w:cs="Times New Roman"/>
-          <w:b/>
-        </w:rPr>
-        <w:t>, Yenagoa, Bayelsa State</w:t>
+        <w:t>Government Craft Development Centre, Polaku, Yenagoa, Bayelsa State</w:t>
       </w:r>
       <w:r>
         <w:rPr>
@@ -1634,21 +1608,7 @@
         <w:rPr>
           <w:rFonts w:ascii="Times New Roman" w:eastAsia="Times New Roman" w:hAnsi="Times New Roman" w:cs="Times New Roman"/>
         </w:rPr>
-        <w:t xml:space="preserve">Developed and delivered comprehensive lesson plans covering a wide range of </w:t>
-      </w:r>
-      <w:proofErr w:type="spellStart"/>
-      <w:r>
-        <w:rPr>
-          <w:rFonts w:ascii="Times New Roman" w:eastAsia="Times New Roman" w:hAnsi="Times New Roman" w:cs="Times New Roman"/>
-        </w:rPr>
-        <w:t>of</w:t>
-      </w:r>
-      <w:proofErr w:type="spellEnd"/>
-      <w:r>
-        <w:rPr>
-          <w:rFonts w:ascii="Times New Roman" w:eastAsia="Times New Roman" w:hAnsi="Times New Roman" w:cs="Times New Roman"/>
-        </w:rPr>
-        <w:t xml:space="preserve"> electrical engineering topics including circuit design, electrical safety and troubleshooting </w:t>
+        <w:t xml:space="preserve">Developed and delivered comprehensive lesson plans covering a wide range of electrical engineering topics including circuit design, electrical safety and troubleshooting </w:t>
       </w:r>
     </w:p>
     <w:p>
@@ -1858,7 +1818,49 @@
         <w:rPr>
           <w:rFonts w:ascii="Times New Roman" w:eastAsia="Times New Roman" w:hAnsi="Times New Roman" w:cs="Times New Roman"/>
         </w:rPr>
-        <w:t>Full stack development (MERN, LEMP stack), DevOps, Embedded Systems, Proficiency in Microsoft office suites.</w:t>
+        <w:t>Full stack development</w:t>
+      </w:r>
+      <w:r>
+        <w:rPr>
+          <w:rFonts w:ascii="Times New Roman" w:eastAsia="Times New Roman" w:hAnsi="Times New Roman" w:cs="Times New Roman"/>
+        </w:rPr>
+        <w:t>: MongoDB, Express, ReactJS and NodeJS (</w:t>
+      </w:r>
+      <w:r>
+        <w:rPr>
+          <w:rFonts w:ascii="Times New Roman" w:eastAsia="Times New Roman" w:hAnsi="Times New Roman" w:cs="Times New Roman"/>
+        </w:rPr>
+        <w:t>MERN</w:t>
+      </w:r>
+      <w:r>
+        <w:rPr>
+          <w:rFonts w:ascii="Times New Roman" w:eastAsia="Times New Roman" w:hAnsi="Times New Roman" w:cs="Times New Roman"/>
+        </w:rPr>
+        <w:t>)</w:t>
+      </w:r>
+      <w:r>
+        <w:rPr>
+          <w:rFonts w:ascii="Times New Roman" w:eastAsia="Times New Roman" w:hAnsi="Times New Roman" w:cs="Times New Roman"/>
+        </w:rPr>
+        <w:t>, L</w:t>
+      </w:r>
+      <w:r>
+        <w:rPr>
+          <w:rFonts w:ascii="Times New Roman" w:eastAsia="Times New Roman" w:hAnsi="Times New Roman" w:cs="Times New Roman"/>
+        </w:rPr>
+        <w:t>inux, Nginx, MySQL and Python – Django, Flask (L</w:t>
+      </w:r>
+      <w:r>
+        <w:rPr>
+          <w:rFonts w:ascii="Times New Roman" w:eastAsia="Times New Roman" w:hAnsi="Times New Roman" w:cs="Times New Roman"/>
+        </w:rPr>
+        <w:t>EMP stack), DevOps, Embedded Systems, Proficiency in Microsoft office suites.</w:t>
+      </w:r>
+      <w:r>
+        <w:rPr>
+          <w:rFonts w:ascii="Times New Roman" w:eastAsia="Times New Roman" w:hAnsi="Times New Roman" w:cs="Times New Roman"/>
+        </w:rPr>
+        <w:t xml:space="preserve"> More are available on my portfolio site.</w:t>
       </w:r>
     </w:p>
     <w:p>
@@ -1911,23 +1913,7 @@
           <w:rFonts w:ascii="Times New Roman" w:eastAsia="Times New Roman" w:hAnsi="Times New Roman" w:cs="Times New Roman"/>
           <w:color w:val="000000"/>
         </w:rPr>
-        <w:t xml:space="preserve">Community Development Service (CDS) Corps Secretary, </w:t>
-      </w:r>
-      <w:proofErr w:type="spellStart"/>
-      <w:r>
-        <w:rPr>
-          <w:rFonts w:ascii="Times New Roman" w:eastAsia="Times New Roman" w:hAnsi="Times New Roman" w:cs="Times New Roman"/>
-          <w:color w:val="000000"/>
-        </w:rPr>
-        <w:t>Gbarain</w:t>
-      </w:r>
-      <w:proofErr w:type="spellEnd"/>
-      <w:r>
-        <w:rPr>
-          <w:rFonts w:ascii="Times New Roman" w:eastAsia="Times New Roman" w:hAnsi="Times New Roman" w:cs="Times New Roman"/>
-          <w:color w:val="000000"/>
-        </w:rPr>
-        <w:t>, Yenagoa, Bayelsa State, March 2021 - October 2021</w:t>
+        <w:t>Community Development Service (CDS) Corps Secretary, Gbarain, Yenagoa, Bayelsa State, March 2021 - October 2021</w:t>
       </w:r>
     </w:p>
     <w:p>
@@ -1955,23 +1941,7 @@
           <w:rFonts w:ascii="Times New Roman" w:eastAsia="Times New Roman" w:hAnsi="Times New Roman" w:cs="Times New Roman"/>
           <w:color w:val="000000"/>
         </w:rPr>
-        <w:t xml:space="preserve">Group leader, CDS Project on Cholera Sensitization, </w:t>
-      </w:r>
-      <w:proofErr w:type="spellStart"/>
-      <w:r>
-        <w:rPr>
-          <w:rFonts w:ascii="Times New Roman" w:eastAsia="Times New Roman" w:hAnsi="Times New Roman" w:cs="Times New Roman"/>
-          <w:color w:val="000000"/>
-        </w:rPr>
-        <w:t>Gbarain</w:t>
-      </w:r>
-      <w:proofErr w:type="spellEnd"/>
-      <w:r>
-        <w:rPr>
-          <w:rFonts w:ascii="Times New Roman" w:eastAsia="Times New Roman" w:hAnsi="Times New Roman" w:cs="Times New Roman"/>
-          <w:color w:val="000000"/>
-        </w:rPr>
-        <w:t xml:space="preserve"> Zone, July 2021</w:t>
+        <w:t>Group leader, CDS Project on Cholera Sensitization, Gbarain Zone, July 2021</w:t>
       </w:r>
     </w:p>
     <w:p>
@@ -2006,17 +1976,8 @@
           <w:rFonts w:ascii="Times New Roman" w:eastAsia="Times New Roman" w:hAnsi="Times New Roman" w:cs="Times New Roman"/>
           <w:color w:val="000000"/>
         </w:rPr>
-        <w:t xml:space="preserve">Sensitization, </w:t>
-      </w:r>
-      <w:proofErr w:type="spellStart"/>
-      <w:r>
-        <w:rPr>
-          <w:rFonts w:ascii="Times New Roman" w:eastAsia="Times New Roman" w:hAnsi="Times New Roman" w:cs="Times New Roman"/>
-          <w:color w:val="000000"/>
-        </w:rPr>
-        <w:t>Gbarain</w:t>
-      </w:r>
-      <w:proofErr w:type="spellEnd"/>
+        <w:t>Sensitization, Gbarain</w:t>
+      </w:r>
       <w:r>
         <w:rPr>
           <w:rFonts w:ascii="Times New Roman" w:eastAsia="Times New Roman" w:hAnsi="Times New Roman" w:cs="Times New Roman"/>
@@ -2064,8 +2025,8 @@
       </w:r>
     </w:p>
     <w:sectPr>
-      <w:headerReference w:type="default" r:id="rId10"/>
-      <w:footerReference w:type="default" r:id="rId11"/>
+      <w:headerReference w:type="default" r:id="rId13"/>
+      <w:footerReference w:type="default" r:id="rId14"/>
       <w:pgSz w:w="12240" w:h="15840"/>
       <w:pgMar w:top="720" w:right="1080" w:bottom="720" w:left="1080" w:header="720" w:footer="720" w:gutter="0"/>
       <w:pgNumType w:start="1"/>
@@ -4720,6 +4681,18 @@
       <w:szCs w:val="48"/>
     </w:rPr>
   </w:style>
+  <w:style w:type="character" w:styleId="UnresolvedMention">
+    <w:name w:val="Unresolved Mention"/>
+    <w:basedOn w:val="DefaultParagraphFont"/>
+    <w:uiPriority w:val="99"/>
+    <w:semiHidden/>
+    <w:unhideWhenUsed/>
+    <w:rsid w:val="009C45FA"/>
+    <w:rPr>
+      <w:color w:val="605E5C"/>
+      <w:shd w:val="clear" w:color="auto" w:fill="E1DFDD"/>
+    </w:rPr>
+  </w:style>
 </w:styles>
 </file>
 

</xml_diff>

<commit_message>
uploaded my updated CV
</commit_message>
<xml_diff>
--- a/static/MATTHIAS_SUNDAY_ODUH_CV.docx
+++ b/static/MATTHIAS_SUNDAY_ODUH_CV.docx
@@ -54,6 +54,12 @@
           <w:rFonts w:ascii="Times New Roman" w:eastAsia="Times New Roman" w:hAnsi="Times New Roman" w:cs="Times New Roman"/>
         </w:rPr>
         <w:t xml:space="preserve"> +234 9028369378</w:t>
+      </w:r>
+      <w:r>
+        <w:rPr>
+          <w:rFonts w:ascii="Times New Roman" w:eastAsia="Times New Roman" w:hAnsi="Times New Roman" w:cs="Times New Roman"/>
+        </w:rPr>
+        <w:t>, +234 9127670446</w:t>
       </w:r>
       <w:r>
         <w:rPr>
@@ -271,7 +277,7 @@
               </wp:anchor>
             </w:drawing>
           </mc:Choice>
-          <mc:Fallback xmlns:dgm="http://schemas.openxmlformats.org/drawingml/2006/diagram" xmlns:lc="http://schemas.openxmlformats.org/drawingml/2006/lockedCanvas" xmlns:c="http://schemas.openxmlformats.org/drawingml/2006/chart" xmlns:pic="http://schemas.openxmlformats.org/drawingml/2006/picture" xmlns:a="http://schemas.openxmlformats.org/drawingml/2006/main" xmlns:sl="http://schemas.openxmlformats.org/schemaLibrary/2006/main">
+          <mc:Fallback xmlns:sl="http://schemas.openxmlformats.org/schemaLibrary/2006/main" xmlns:a="http://schemas.openxmlformats.org/drawingml/2006/main" xmlns:pic="http://schemas.openxmlformats.org/drawingml/2006/picture" xmlns:c="http://schemas.openxmlformats.org/drawingml/2006/chart" xmlns:lc="http://schemas.openxmlformats.org/drawingml/2006/lockedCanvas" xmlns:dgm="http://schemas.openxmlformats.org/drawingml/2006/diagram">
             <w:drawing>
               <wp:anchor allowOverlap="1" behindDoc="0" distB="0" distT="0" distL="114300" distR="114300" hidden="0" layoutInCell="1" locked="0" relativeHeight="0" simplePos="0">
                 <wp:simplePos x="0" y="0"/>
@@ -921,6 +927,7 @@
         <w:jc w:val="both"/>
         <w:rPr>
           <w:rFonts w:ascii="Times New Roman" w:eastAsia="Times New Roman" w:hAnsi="Times New Roman" w:cs="Times New Roman"/>
+          <w:b/>
         </w:rPr>
       </w:pPr>
       <w:r>
@@ -951,6 +958,270 @@
         <w:rPr>
           <w:rFonts w:ascii="Times New Roman" w:eastAsia="Times New Roman" w:hAnsi="Times New Roman" w:cs="Times New Roman"/>
         </w:rPr>
+        <w:t>AUGUST</w:t>
+      </w:r>
+      <w:r>
+        <w:rPr>
+          <w:rFonts w:ascii="Times New Roman" w:eastAsia="Times New Roman" w:hAnsi="Times New Roman" w:cs="Times New Roman"/>
+        </w:rPr>
+        <w:t xml:space="preserve"> 202</w:t>
+      </w:r>
+      <w:r>
+        <w:rPr>
+          <w:rFonts w:ascii="Times New Roman" w:eastAsia="Times New Roman" w:hAnsi="Times New Roman" w:cs="Times New Roman"/>
+        </w:rPr>
+        <w:t>4</w:t>
+      </w:r>
+      <w:r>
+        <w:rPr>
+          <w:rFonts w:ascii="Times New Roman" w:eastAsia="Times New Roman" w:hAnsi="Times New Roman" w:cs="Times New Roman"/>
+        </w:rPr>
+        <w:t xml:space="preserve"> </w:t>
+      </w:r>
+      <w:r>
+        <w:rPr>
+          <w:rFonts w:ascii="Times New Roman" w:eastAsia="Times New Roman" w:hAnsi="Times New Roman" w:cs="Times New Roman"/>
+        </w:rPr>
+        <w:t>–</w:t>
+      </w:r>
+      <w:r>
+        <w:rPr>
+          <w:rFonts w:ascii="Times New Roman" w:eastAsia="Times New Roman" w:hAnsi="Times New Roman" w:cs="Times New Roman"/>
+        </w:rPr>
+        <w:t xml:space="preserve"> </w:t>
+      </w:r>
+      <w:r>
+        <w:rPr>
+          <w:rFonts w:ascii="Times New Roman" w:eastAsia="Times New Roman" w:hAnsi="Times New Roman" w:cs="Times New Roman"/>
+        </w:rPr>
+        <w:t>TILL DATE</w:t>
+      </w:r>
+    </w:p>
+    <w:p>
+      <w:pPr>
+        <w:spacing w:line="276" w:lineRule="auto"/>
+        <w:jc w:val="both"/>
+        <w:rPr>
+          <w:rFonts w:ascii="Times New Roman" w:eastAsia="Times New Roman" w:hAnsi="Times New Roman" w:cs="Times New Roman"/>
+        </w:rPr>
+      </w:pPr>
+      <w:r>
+        <w:rPr>
+          <w:rFonts w:ascii="Times New Roman" w:eastAsia="Times New Roman" w:hAnsi="Times New Roman" w:cs="Times New Roman"/>
+          <w:b/>
+        </w:rPr>
+        <w:t>Niger Delta Power Holding Company (NDPHC</w:t>
+      </w:r>
+      <w:r>
+        <w:rPr>
+          <w:rFonts w:ascii="Times New Roman" w:eastAsia="Times New Roman" w:hAnsi="Times New Roman" w:cs="Times New Roman"/>
+        </w:rPr>
+        <w:t xml:space="preserve">), </w:t>
+      </w:r>
+      <w:proofErr w:type="spellStart"/>
+      <w:r>
+        <w:rPr>
+          <w:rFonts w:ascii="Times New Roman" w:eastAsia="Times New Roman" w:hAnsi="Times New Roman" w:cs="Times New Roman"/>
+          <w:b/>
+          <w:bCs/>
+        </w:rPr>
+        <w:t>Ogorode</w:t>
+      </w:r>
+      <w:proofErr w:type="spellEnd"/>
+      <w:r>
+        <w:rPr>
+          <w:rFonts w:ascii="Times New Roman" w:eastAsia="Times New Roman" w:hAnsi="Times New Roman" w:cs="Times New Roman"/>
+          <w:b/>
+          <w:bCs/>
+        </w:rPr>
+        <w:t xml:space="preserve"> Generation Company, </w:t>
+      </w:r>
+      <w:proofErr w:type="spellStart"/>
+      <w:r>
+        <w:rPr>
+          <w:rFonts w:ascii="Times New Roman" w:eastAsia="Times New Roman" w:hAnsi="Times New Roman" w:cs="Times New Roman"/>
+          <w:b/>
+          <w:bCs/>
+        </w:rPr>
+        <w:t>Ogorode</w:t>
+      </w:r>
+      <w:proofErr w:type="spellEnd"/>
+      <w:r>
+        <w:rPr>
+          <w:rFonts w:ascii="Times New Roman" w:eastAsia="Times New Roman" w:hAnsi="Times New Roman" w:cs="Times New Roman"/>
+          <w:b/>
+          <w:bCs/>
+        </w:rPr>
+        <w:t>, Sapele, Delta Sta</w:t>
+      </w:r>
+      <w:r>
+        <w:rPr>
+          <w:rFonts w:ascii="Times New Roman" w:eastAsia="Times New Roman" w:hAnsi="Times New Roman" w:cs="Times New Roman"/>
+        </w:rPr>
+        <w:t xml:space="preserve">te </w:t>
+      </w:r>
+      <w:r>
+        <w:rPr>
+          <w:rFonts w:ascii="Times New Roman" w:eastAsia="Times New Roman" w:hAnsi="Times New Roman" w:cs="Times New Roman"/>
+        </w:rPr>
+        <w:t>–</w:t>
+      </w:r>
+      <w:r>
+        <w:rPr>
+          <w:rFonts w:ascii="Times New Roman" w:eastAsia="Times New Roman" w:hAnsi="Times New Roman" w:cs="Times New Roman"/>
+        </w:rPr>
+        <w:t xml:space="preserve"> </w:t>
+      </w:r>
+      <w:r>
+        <w:rPr>
+          <w:rFonts w:ascii="Times New Roman" w:eastAsia="Times New Roman" w:hAnsi="Times New Roman" w:cs="Times New Roman"/>
+        </w:rPr>
+        <w:t>Electrical Maintenance Engineer</w:t>
+      </w:r>
+    </w:p>
+    <w:p>
+      <w:pPr>
+        <w:spacing w:line="276" w:lineRule="auto"/>
+        <w:jc w:val="both"/>
+        <w:rPr>
+          <w:rFonts w:ascii="Times New Roman" w:eastAsia="Times New Roman" w:hAnsi="Times New Roman" w:cs="Times New Roman"/>
+        </w:rPr>
+      </w:pPr>
+      <w:r>
+        <w:rPr>
+          <w:rFonts w:ascii="Times New Roman" w:eastAsia="Times New Roman" w:hAnsi="Times New Roman" w:cs="Times New Roman"/>
+        </w:rPr>
+        <w:t>Key Responsibilities:</w:t>
+      </w:r>
+    </w:p>
+    <w:p>
+      <w:pPr>
+        <w:pStyle w:val="ListParagraph"/>
+        <w:numPr>
+          <w:ilvl w:val="0"/>
+          <w:numId w:val="18"/>
+        </w:numPr>
+        <w:spacing w:line="276" w:lineRule="auto"/>
+        <w:jc w:val="both"/>
+        <w:rPr>
+          <w:rFonts w:ascii="Times New Roman" w:eastAsia="Times New Roman" w:hAnsi="Times New Roman" w:cs="Times New Roman"/>
+        </w:rPr>
+      </w:pPr>
+      <w:r>
+        <w:rPr>
+          <w:rFonts w:ascii="Times New Roman" w:eastAsia="Times New Roman" w:hAnsi="Times New Roman" w:cs="Times New Roman"/>
+        </w:rPr>
+        <w:t>Conducted preventive and corrective maintenance of high-voltage electrical systems, transformers and generators</w:t>
+      </w:r>
+    </w:p>
+    <w:p>
+      <w:pPr>
+        <w:pStyle w:val="ListParagraph"/>
+        <w:numPr>
+          <w:ilvl w:val="0"/>
+          <w:numId w:val="18"/>
+        </w:numPr>
+        <w:spacing w:line="276" w:lineRule="auto"/>
+        <w:jc w:val="both"/>
+        <w:rPr>
+          <w:rFonts w:ascii="Times New Roman" w:eastAsia="Times New Roman" w:hAnsi="Times New Roman" w:cs="Times New Roman"/>
+        </w:rPr>
+      </w:pPr>
+      <w:r>
+        <w:rPr>
+          <w:rFonts w:ascii="Times New Roman" w:eastAsia="Times New Roman" w:hAnsi="Times New Roman" w:cs="Times New Roman"/>
+        </w:rPr>
+        <w:t>Diagnosed and repaired faults in electrical components, ensuring minimal downtime</w:t>
+      </w:r>
+    </w:p>
+    <w:p>
+      <w:pPr>
+        <w:pStyle w:val="ListParagraph"/>
+        <w:numPr>
+          <w:ilvl w:val="0"/>
+          <w:numId w:val="18"/>
+        </w:numPr>
+        <w:spacing w:line="276" w:lineRule="auto"/>
+        <w:jc w:val="both"/>
+        <w:rPr>
+          <w:rFonts w:ascii="Times New Roman" w:eastAsia="Times New Roman" w:hAnsi="Times New Roman" w:cs="Times New Roman"/>
+        </w:rPr>
+      </w:pPr>
+      <w:r>
+        <w:rPr>
+          <w:rFonts w:ascii="Times New Roman" w:eastAsia="Times New Roman" w:hAnsi="Times New Roman" w:cs="Times New Roman"/>
+        </w:rPr>
+        <w:t>Maintained detailed logs of maintenance activities and equipment performance</w:t>
+      </w:r>
+      <w:r>
+        <w:rPr>
+          <w:rFonts w:ascii="Times New Roman" w:eastAsia="Times New Roman" w:hAnsi="Times New Roman" w:cs="Times New Roman"/>
+        </w:rPr>
+        <w:t>, generating reports on system performance and maintenance issues where necessary</w:t>
+      </w:r>
+    </w:p>
+    <w:p>
+      <w:pPr>
+        <w:pStyle w:val="ListParagraph"/>
+        <w:numPr>
+          <w:ilvl w:val="0"/>
+          <w:numId w:val="18"/>
+        </w:numPr>
+        <w:spacing w:line="276" w:lineRule="auto"/>
+        <w:jc w:val="both"/>
+        <w:rPr>
+          <w:rFonts w:ascii="Times New Roman" w:eastAsia="Times New Roman" w:hAnsi="Times New Roman" w:cs="Times New Roman"/>
+        </w:rPr>
+      </w:pPr>
+      <w:r>
+        <w:rPr>
+          <w:rFonts w:ascii="Times New Roman" w:eastAsia="Times New Roman" w:hAnsi="Times New Roman" w:cs="Times New Roman"/>
+        </w:rPr>
+        <w:t>Collaborated with multi-disciplinary teams to optimize power plant efficiency</w:t>
+      </w:r>
+    </w:p>
+    <w:p>
+      <w:pPr>
+        <w:pStyle w:val="ListParagraph"/>
+        <w:numPr>
+          <w:ilvl w:val="0"/>
+          <w:numId w:val="18"/>
+        </w:numPr>
+        <w:spacing w:line="276" w:lineRule="auto"/>
+        <w:jc w:val="both"/>
+        <w:rPr>
+          <w:rFonts w:ascii="Times New Roman" w:eastAsia="Times New Roman" w:hAnsi="Times New Roman" w:cs="Times New Roman"/>
+        </w:rPr>
+      </w:pPr>
+      <w:r>
+        <w:rPr>
+          <w:rFonts w:ascii="Times New Roman" w:eastAsia="Times New Roman" w:hAnsi="Times New Roman" w:cs="Times New Roman"/>
+        </w:rPr>
+        <w:t>Ensured compliance with safety standards and electrical codes</w:t>
+      </w:r>
+    </w:p>
+    <w:p>
+      <w:pPr>
+        <w:spacing w:line="276" w:lineRule="auto"/>
+        <w:jc w:val="both"/>
+        <w:rPr>
+          <w:rFonts w:ascii="Times New Roman" w:eastAsia="Times New Roman" w:hAnsi="Times New Roman" w:cs="Times New Roman"/>
+        </w:rPr>
+      </w:pPr>
+    </w:p>
+    <w:p>
+      <w:pPr>
+        <w:spacing w:line="276" w:lineRule="auto"/>
+        <w:jc w:val="both"/>
+        <w:rPr>
+          <w:rFonts w:ascii="Times New Roman" w:eastAsia="Times New Roman" w:hAnsi="Times New Roman" w:cs="Times New Roman"/>
+        </w:rPr>
+      </w:pPr>
+      <w:r>
+        <w:rPr>
+          <w:rFonts w:ascii="Times New Roman" w:eastAsia="Times New Roman" w:hAnsi="Times New Roman" w:cs="Times New Roman"/>
+        </w:rPr>
+        <w:lastRenderedPageBreak/>
         <w:t>APRIL 2023 - MARCH 2024</w:t>
       </w:r>
     </w:p>
@@ -1124,7 +1395,6 @@
         <w:rPr>
           <w:rFonts w:ascii="Times New Roman" w:eastAsia="Times New Roman" w:hAnsi="Times New Roman" w:cs="Times New Roman"/>
         </w:rPr>
-        <w:lastRenderedPageBreak/>
         <w:t xml:space="preserve">Assisted the CCRO to monitor and control plant operations using SCADA systems, ensuring optimal performance and efficiency </w:t>
       </w:r>
     </w:p>
@@ -1419,6 +1689,7 @@
         <w:rPr>
           <w:rFonts w:ascii="Times New Roman" w:eastAsia="Times New Roman" w:hAnsi="Times New Roman" w:cs="Times New Roman"/>
         </w:rPr>
+        <w:lastRenderedPageBreak/>
         <w:t>Monitored control systems to ensure operation within specified parameters, troubleshooting and diagnosing issues in event of abnormalities.</w:t>
       </w:r>
     </w:p>
@@ -1566,7 +1837,6 @@
         <w:rPr>
           <w:rFonts w:ascii="Times New Roman" w:eastAsia="Times New Roman" w:hAnsi="Times New Roman" w:cs="Times New Roman"/>
         </w:rPr>
-        <w:lastRenderedPageBreak/>
         <w:t>JANUARY 2021 - JANUARY 2022</w:t>
       </w:r>
     </w:p>
@@ -2901,6 +3171,119 @@
     </w:lvl>
   </w:abstractNum>
   <w:abstractNum w:abstractNumId="7" w15:restartNumberingAfterBreak="0">
+    <w:nsid w:val="2C00383C"/>
+    <w:multiLevelType w:val="hybridMultilevel"/>
+    <w:tmpl w:val="3FF02FF0"/>
+    <w:lvl w:ilvl="0" w:tplc="04090001">
+      <w:start w:val="1"/>
+      <w:numFmt w:val="bullet"/>
+      <w:lvlText w:val=""/>
+      <w:lvlJc w:val="left"/>
+      <w:pPr>
+        <w:ind w:left="720" w:hanging="360"/>
+      </w:pPr>
+      <w:rPr>
+        <w:rFonts w:ascii="Symbol" w:hAnsi="Symbol" w:hint="default"/>
+      </w:rPr>
+    </w:lvl>
+    <w:lvl w:ilvl="1" w:tplc="04090003" w:tentative="1">
+      <w:start w:val="1"/>
+      <w:numFmt w:val="bullet"/>
+      <w:lvlText w:val="o"/>
+      <w:lvlJc w:val="left"/>
+      <w:pPr>
+        <w:ind w:left="1440" w:hanging="360"/>
+      </w:pPr>
+      <w:rPr>
+        <w:rFonts w:ascii="Courier New" w:hAnsi="Courier New" w:cs="Courier New" w:hint="default"/>
+      </w:rPr>
+    </w:lvl>
+    <w:lvl w:ilvl="2" w:tplc="04090005" w:tentative="1">
+      <w:start w:val="1"/>
+      <w:numFmt w:val="bullet"/>
+      <w:lvlText w:val=""/>
+      <w:lvlJc w:val="left"/>
+      <w:pPr>
+        <w:ind w:left="2160" w:hanging="360"/>
+      </w:pPr>
+      <w:rPr>
+        <w:rFonts w:ascii="Wingdings" w:hAnsi="Wingdings" w:hint="default"/>
+      </w:rPr>
+    </w:lvl>
+    <w:lvl w:ilvl="3" w:tplc="04090001" w:tentative="1">
+      <w:start w:val="1"/>
+      <w:numFmt w:val="bullet"/>
+      <w:lvlText w:val=""/>
+      <w:lvlJc w:val="left"/>
+      <w:pPr>
+        <w:ind w:left="2880" w:hanging="360"/>
+      </w:pPr>
+      <w:rPr>
+        <w:rFonts w:ascii="Symbol" w:hAnsi="Symbol" w:hint="default"/>
+      </w:rPr>
+    </w:lvl>
+    <w:lvl w:ilvl="4" w:tplc="04090003" w:tentative="1">
+      <w:start w:val="1"/>
+      <w:numFmt w:val="bullet"/>
+      <w:lvlText w:val="o"/>
+      <w:lvlJc w:val="left"/>
+      <w:pPr>
+        <w:ind w:left="3600" w:hanging="360"/>
+      </w:pPr>
+      <w:rPr>
+        <w:rFonts w:ascii="Courier New" w:hAnsi="Courier New" w:cs="Courier New" w:hint="default"/>
+      </w:rPr>
+    </w:lvl>
+    <w:lvl w:ilvl="5" w:tplc="04090005" w:tentative="1">
+      <w:start w:val="1"/>
+      <w:numFmt w:val="bullet"/>
+      <w:lvlText w:val=""/>
+      <w:lvlJc w:val="left"/>
+      <w:pPr>
+        <w:ind w:left="4320" w:hanging="360"/>
+      </w:pPr>
+      <w:rPr>
+        <w:rFonts w:ascii="Wingdings" w:hAnsi="Wingdings" w:hint="default"/>
+      </w:rPr>
+    </w:lvl>
+    <w:lvl w:ilvl="6" w:tplc="04090001" w:tentative="1">
+      <w:start w:val="1"/>
+      <w:numFmt w:val="bullet"/>
+      <w:lvlText w:val=""/>
+      <w:lvlJc w:val="left"/>
+      <w:pPr>
+        <w:ind w:left="5040" w:hanging="360"/>
+      </w:pPr>
+      <w:rPr>
+        <w:rFonts w:ascii="Symbol" w:hAnsi="Symbol" w:hint="default"/>
+      </w:rPr>
+    </w:lvl>
+    <w:lvl w:ilvl="7" w:tplc="04090003" w:tentative="1">
+      <w:start w:val="1"/>
+      <w:numFmt w:val="bullet"/>
+      <w:lvlText w:val="o"/>
+      <w:lvlJc w:val="left"/>
+      <w:pPr>
+        <w:ind w:left="5760" w:hanging="360"/>
+      </w:pPr>
+      <w:rPr>
+        <w:rFonts w:ascii="Courier New" w:hAnsi="Courier New" w:cs="Courier New" w:hint="default"/>
+      </w:rPr>
+    </w:lvl>
+    <w:lvl w:ilvl="8" w:tplc="04090005" w:tentative="1">
+      <w:start w:val="1"/>
+      <w:numFmt w:val="bullet"/>
+      <w:lvlText w:val=""/>
+      <w:lvlJc w:val="left"/>
+      <w:pPr>
+        <w:ind w:left="6480" w:hanging="360"/>
+      </w:pPr>
+      <w:rPr>
+        <w:rFonts w:ascii="Wingdings" w:hAnsi="Wingdings" w:hint="default"/>
+      </w:rPr>
+    </w:lvl>
+  </w:abstractNum>
+  <w:abstractNum w:abstractNumId="8" w15:restartNumberingAfterBreak="0">
     <w:nsid w:val="30B8476F"/>
     <w:multiLevelType w:val="multilevel"/>
     <w:tmpl w:val="57D02554"/>
@@ -3013,7 +3396,7 @@
       </w:rPr>
     </w:lvl>
   </w:abstractNum>
-  <w:abstractNum w:abstractNumId="8" w15:restartNumberingAfterBreak="0">
+  <w:abstractNum w:abstractNumId="9" w15:restartNumberingAfterBreak="0">
     <w:nsid w:val="3C3D29F6"/>
     <w:multiLevelType w:val="multilevel"/>
     <w:tmpl w:val="093A311A"/>
@@ -3126,7 +3509,7 @@
       </w:rPr>
     </w:lvl>
   </w:abstractNum>
-  <w:abstractNum w:abstractNumId="9" w15:restartNumberingAfterBreak="0">
+  <w:abstractNum w:abstractNumId="10" w15:restartNumberingAfterBreak="0">
     <w:nsid w:val="63115F93"/>
     <w:multiLevelType w:val="multilevel"/>
     <w:tmpl w:val="C7BE7716"/>
@@ -3239,7 +3622,7 @@
       </w:rPr>
     </w:lvl>
   </w:abstractNum>
-  <w:abstractNum w:abstractNumId="10" w15:restartNumberingAfterBreak="0">
+  <w:abstractNum w:abstractNumId="11" w15:restartNumberingAfterBreak="0">
     <w:nsid w:val="71B624ED"/>
     <w:multiLevelType w:val="multilevel"/>
     <w:tmpl w:val="BB38EF24"/>
@@ -3352,7 +3735,7 @@
       </w:rPr>
     </w:lvl>
   </w:abstractNum>
-  <w:abstractNum w:abstractNumId="11" w15:restartNumberingAfterBreak="0">
+  <w:abstractNum w:abstractNumId="12" w15:restartNumberingAfterBreak="0">
     <w:nsid w:val="71F644F8"/>
     <w:multiLevelType w:val="multilevel"/>
     <w:tmpl w:val="3AE030B6"/>
@@ -3465,7 +3848,7 @@
       </w:rPr>
     </w:lvl>
   </w:abstractNum>
-  <w:abstractNum w:abstractNumId="12" w15:restartNumberingAfterBreak="0">
+  <w:abstractNum w:abstractNumId="13" w15:restartNumberingAfterBreak="0">
     <w:nsid w:val="73863C68"/>
     <w:multiLevelType w:val="multilevel"/>
     <w:tmpl w:val="3EDABBF4"/>
@@ -3578,7 +3961,7 @@
       </w:rPr>
     </w:lvl>
   </w:abstractNum>
-  <w:abstractNum w:abstractNumId="13" w15:restartNumberingAfterBreak="0">
+  <w:abstractNum w:abstractNumId="14" w15:restartNumberingAfterBreak="0">
     <w:nsid w:val="7405256B"/>
     <w:multiLevelType w:val="multilevel"/>
     <w:tmpl w:val="4CC6DC5A"/>
@@ -3691,7 +4074,7 @@
       </w:rPr>
     </w:lvl>
   </w:abstractNum>
-  <w:abstractNum w:abstractNumId="14" w15:restartNumberingAfterBreak="0">
+  <w:abstractNum w:abstractNumId="15" w15:restartNumberingAfterBreak="0">
     <w:nsid w:val="75A64519"/>
     <w:multiLevelType w:val="multilevel"/>
     <w:tmpl w:val="0E844314"/>
@@ -3804,7 +4187,7 @@
       </w:rPr>
     </w:lvl>
   </w:abstractNum>
-  <w:abstractNum w:abstractNumId="15" w15:restartNumberingAfterBreak="0">
+  <w:abstractNum w:abstractNumId="16" w15:restartNumberingAfterBreak="0">
     <w:nsid w:val="784715E4"/>
     <w:multiLevelType w:val="multilevel"/>
     <w:tmpl w:val="F112FC38"/>
@@ -3917,7 +4300,7 @@
       </w:rPr>
     </w:lvl>
   </w:abstractNum>
-  <w:abstractNum w:abstractNumId="16" w15:restartNumberingAfterBreak="0">
+  <w:abstractNum w:abstractNumId="17" w15:restartNumberingAfterBreak="0">
     <w:nsid w:val="7E4575DA"/>
     <w:multiLevelType w:val="multilevel"/>
     <w:tmpl w:val="160E81A0"/>
@@ -4031,13 +4414,13 @@
     </w:lvl>
   </w:abstractNum>
   <w:num w:numId="1" w16cid:durableId="1232274799">
-    <w:abstractNumId w:val="8"/>
+    <w:abstractNumId w:val="9"/>
   </w:num>
   <w:num w:numId="2" w16cid:durableId="2079209274">
     <w:abstractNumId w:val="4"/>
   </w:num>
   <w:num w:numId="3" w16cid:durableId="1939367627">
-    <w:abstractNumId w:val="16"/>
+    <w:abstractNumId w:val="17"/>
   </w:num>
   <w:num w:numId="4" w16cid:durableId="58093900">
     <w:abstractNumId w:val="3"/>
@@ -4052,34 +4435,37 @@
     <w:abstractNumId w:val="1"/>
   </w:num>
   <w:num w:numId="8" w16cid:durableId="788204944">
-    <w:abstractNumId w:val="7"/>
+    <w:abstractNumId w:val="8"/>
   </w:num>
   <w:num w:numId="9" w16cid:durableId="281151421">
-    <w:abstractNumId w:val="9"/>
+    <w:abstractNumId w:val="10"/>
   </w:num>
   <w:num w:numId="10" w16cid:durableId="1949585468">
     <w:abstractNumId w:val="0"/>
   </w:num>
   <w:num w:numId="11" w16cid:durableId="380519051">
-    <w:abstractNumId w:val="14"/>
+    <w:abstractNumId w:val="15"/>
   </w:num>
   <w:num w:numId="12" w16cid:durableId="1295718740">
+    <w:abstractNumId w:val="12"/>
+  </w:num>
+  <w:num w:numId="13" w16cid:durableId="438376471">
+    <w:abstractNumId w:val="13"/>
+  </w:num>
+  <w:num w:numId="14" w16cid:durableId="98139125">
     <w:abstractNumId w:val="11"/>
   </w:num>
-  <w:num w:numId="13" w16cid:durableId="438376471">
-    <w:abstractNumId w:val="12"/>
-  </w:num>
-  <w:num w:numId="14" w16cid:durableId="98139125">
-    <w:abstractNumId w:val="10"/>
-  </w:num>
   <w:num w:numId="15" w16cid:durableId="451940630">
-    <w:abstractNumId w:val="15"/>
+    <w:abstractNumId w:val="16"/>
   </w:num>
   <w:num w:numId="16" w16cid:durableId="567958701">
     <w:abstractNumId w:val="6"/>
   </w:num>
   <w:num w:numId="17" w16cid:durableId="935212365">
-    <w:abstractNumId w:val="13"/>
+    <w:abstractNumId w:val="14"/>
+  </w:num>
+  <w:num w:numId="18" w16cid:durableId="1382292555">
+    <w:abstractNumId w:val="7"/>
   </w:num>
 </w:numbering>
 </file>

</xml_diff>